<commit_message>
Revert "Add random forest and XGboost"
This reverts commit 6136f4efa326813c0066626fb72e35364b74d94c.
</commit_message>
<xml_diff>
--- a/Document.docx
+++ b/Document.docx
@@ -1726,17 +1726,39 @@
           <w:lang w:bidi="fa-IR"/>
         </w:rPr>
       </w:pPr>
-      <w:r>
-        <w:rPr>
-          <w:rFonts w:cs="B Nazanin" w:hint="cs"/>
-          <w:sz w:val="24"/>
-          <w:szCs w:val="24"/>
-          <w:rtl/>
-          <w:lang w:bidi="fa-IR"/>
-        </w:rPr>
-        <w:t>مجموع ساعات درس خواندن هفتگی</w:t>
-      </w:r>
-    </w:p>
+      <w:bookmarkStart w:id="2" w:name="_Hlk168834184"/>
+      <w:r>
+        <w:rPr>
+          <w:rFonts w:cs="B Nazanin" w:hint="cs"/>
+          <w:sz w:val="24"/>
+          <w:szCs w:val="24"/>
+          <w:rtl/>
+          <w:lang w:bidi="fa-IR"/>
+        </w:rPr>
+        <w:t xml:space="preserve">مجموع ساعات </w:t>
+      </w:r>
+      <w:r>
+        <w:rPr>
+          <w:rFonts w:cs="B Nazanin" w:hint="cs"/>
+          <w:sz w:val="24"/>
+          <w:szCs w:val="24"/>
+          <w:rtl/>
+          <w:lang w:bidi="fa-IR"/>
+        </w:rPr>
+        <w:t xml:space="preserve">مطالعه </w:t>
+      </w:r>
+      <w:r>
+        <w:rPr>
+          <w:rFonts w:cs="B Nazanin" w:hint="cs"/>
+          <w:sz w:val="24"/>
+          <w:szCs w:val="24"/>
+          <w:rtl/>
+          <w:lang w:bidi="fa-IR"/>
+        </w:rPr>
+        <w:t>هفتگی</w:t>
+      </w:r>
+    </w:p>
+    <w:bookmarkEnd w:id="2"/>
     <w:p>
       <w:pPr>
         <w:pStyle w:val="ListParagraph"/>
@@ -1895,7 +1917,7 @@
         <w:ind w:left="360"/>
         <w:jc w:val="both"/>
         <w:rPr>
-          <w:rFonts w:cs="B Nazanin"/>
+          <w:rFonts w:cs="B Nazanin" w:hint="cs"/>
           <w:sz w:val="24"/>
           <w:szCs w:val="24"/>
           <w:rtl/>
@@ -1968,7 +1990,17 @@
           <w:rtl/>
           <w:lang w:bidi="fa-IR"/>
         </w:rPr>
-        <w:t>در اینجا می‌توانیم محتویات 5 سطر اول را ببینیم تا به یک درکی از داده برسیم.</w:t>
+        <w:t>در اینجا می‌توانیم محتویات 5 سطر اول را ببینیم تا به یک درکی از داده برسیم</w:t>
+      </w:r>
+      <w:r>
+        <w:rPr>
+          <w:rFonts w:cs="B Nazanin" w:hint="cs"/>
+          <w:sz w:val="24"/>
+          <w:szCs w:val="24"/>
+          <w:rtl/>
+          <w:lang w:bidi="fa-IR"/>
+        </w:rPr>
+        <w:t>(هر دو عکس متعلق به 5 سطر واحد هستند).</w:t>
       </w:r>
     </w:p>
     <w:p>
@@ -2084,7 +2116,23 @@
           <w:rtl/>
           <w:lang w:bidi="fa-IR"/>
         </w:rPr>
-        <w:t>- پنج سطر اول مجموعه داده</w:t>
+        <w:t>- پنج سطر اول</w:t>
+      </w:r>
+      <w:r>
+        <w:rPr>
+          <w:rFonts w:hint="cs"/>
+          <w:rtl/>
+          <w:lang w:bidi="fa-IR"/>
+        </w:rPr>
+        <w:t xml:space="preserve"> و 9 ستون اول</w:t>
+      </w:r>
+      <w:r>
+        <w:rPr>
+          <w:rFonts w:hint="cs"/>
+          <w:rtl/>
+          <w:lang w:bidi="fa-IR"/>
+        </w:rPr>
+        <w:t xml:space="preserve"> مجموعه داده</w:t>
       </w:r>
     </w:p>
     <w:p>
@@ -2245,9 +2293,25 @@
           <w:rtl/>
           <w:lang w:bidi="fa-IR"/>
         </w:rPr>
-        <w:t>- پنج سطر اول مجموعه داده</w:t>
-      </w:r>
-      <w:bookmarkStart w:id="2" w:name="_Toc160795611"/>
+        <w:t>- پنج سطر اول</w:t>
+      </w:r>
+      <w:r>
+        <w:rPr>
+          <w:rFonts w:cs="Arial" w:hint="cs"/>
+          <w:rtl/>
+          <w:lang w:bidi="fa-IR"/>
+        </w:rPr>
+        <w:t xml:space="preserve"> و 7 ستون دوم</w:t>
+      </w:r>
+      <w:r>
+        <w:rPr>
+          <w:rFonts w:cs="Arial"/>
+          <w:rtl/>
+          <w:lang w:bidi="fa-IR"/>
+        </w:rPr>
+        <w:t xml:space="preserve"> مجموعه داده</w:t>
+      </w:r>
+      <w:bookmarkStart w:id="3" w:name="_Toc160795611"/>
     </w:p>
     <w:p>
       <w:pPr>
@@ -2258,6 +2322,7 @@
           <w:rFonts w:cs="B Nazanin"/>
           <w:sz w:val="24"/>
           <w:szCs w:val="24"/>
+          <w:rtl/>
           <w:lang w:bidi="fa-IR"/>
         </w:rPr>
       </w:pPr>
@@ -2279,18 +2344,781 @@
           <w:rtl/>
           <w:lang w:bidi="fa-IR"/>
         </w:rPr>
-        <w:t xml:space="preserve"> ما نمی‌خورند را حذف می‌کنیم. این ستون‌ها شامل شماره سطر، نمرات ریاضی، خواندن و نوشتن است زیرا </w:t>
-      </w:r>
-      <w:r>
-        <w:rPr>
-          <w:rFonts w:cs="B Nazanin" w:hint="cs"/>
-          <w:sz w:val="24"/>
-          <w:szCs w:val="24"/>
-          <w:rtl/>
-          <w:lang w:bidi="fa-IR"/>
-        </w:rPr>
-        <w:t>برچسب نهایی که میانگین است، با احتساب این سه سطر به وجود آمده است.</w:t>
-      </w:r>
+        <w:t xml:space="preserve"> ما نمی‌خورند را حذف می‌کنیم. این ستون‌ها شامل شماره سطر، نمرات ریاضی، خواندن و نوشتن است زیرا</w:t>
+      </w:r>
+      <w:r>
+        <w:rPr>
+          <w:rFonts w:cs="B Nazanin" w:hint="cs"/>
+          <w:sz w:val="24"/>
+          <w:szCs w:val="24"/>
+          <w:rtl/>
+          <w:lang w:bidi="fa-IR"/>
+        </w:rPr>
+        <w:t xml:space="preserve"> نیاز به شماره سطر برای آموزش نداریم و همچنین</w:t>
+      </w:r>
+      <w:r>
+        <w:rPr>
+          <w:rFonts w:cs="B Nazanin" w:hint="cs"/>
+          <w:sz w:val="24"/>
+          <w:szCs w:val="24"/>
+          <w:rtl/>
+          <w:lang w:bidi="fa-IR"/>
+        </w:rPr>
+        <w:t xml:space="preserve"> </w:t>
+      </w:r>
+      <w:r>
+        <w:rPr>
+          <w:rFonts w:cs="B Nazanin" w:hint="cs"/>
+          <w:sz w:val="24"/>
+          <w:szCs w:val="24"/>
+          <w:rtl/>
+          <w:lang w:bidi="fa-IR"/>
+        </w:rPr>
+        <w:t>برچسب نهایی که میانگین است، با احتساب سه سطر</w:t>
+      </w:r>
+      <w:r>
+        <w:rPr>
+          <w:rFonts w:cs="B Nazanin" w:hint="cs"/>
+          <w:sz w:val="24"/>
+          <w:szCs w:val="24"/>
+          <w:rtl/>
+          <w:lang w:bidi="fa-IR"/>
+        </w:rPr>
+        <w:t xml:space="preserve"> آخر</w:t>
+      </w:r>
+      <w:r>
+        <w:rPr>
+          <w:rFonts w:cs="B Nazanin" w:hint="cs"/>
+          <w:sz w:val="24"/>
+          <w:szCs w:val="24"/>
+          <w:rtl/>
+          <w:lang w:bidi="fa-IR"/>
+        </w:rPr>
+        <w:t xml:space="preserve"> به وجود آمده است.</w:t>
+      </w:r>
+    </w:p>
+    <w:p>
+      <w:pPr>
+        <w:bidi/>
+        <w:ind w:left="360"/>
+        <w:jc w:val="both"/>
+        <w:rPr>
+          <w:rFonts w:cs="B Nazanin"/>
+          <w:sz w:val="24"/>
+          <w:szCs w:val="24"/>
+          <w:rtl/>
+          <w:lang w:bidi="fa-IR"/>
+        </w:rPr>
+      </w:pPr>
+      <w:r>
+        <w:rPr>
+          <w:rFonts w:cs="B Nazanin" w:hint="cs"/>
+          <w:sz w:val="24"/>
+          <w:szCs w:val="24"/>
+          <w:rtl/>
+          <w:lang w:bidi="fa-IR"/>
+        </w:rPr>
+        <w:t xml:space="preserve">برای درک کلی مجموعه داده، در ادامه به نمایش ستون‌های این مجموعه می‌پردازیم. </w:t>
+      </w:r>
+      <w:r>
+        <w:rPr>
+          <w:rFonts w:cs="B Nazanin" w:hint="cs"/>
+          <w:sz w:val="24"/>
+          <w:szCs w:val="24"/>
+          <w:rtl/>
+          <w:lang w:bidi="fa-IR"/>
+        </w:rPr>
+        <w:t>در ابتدا می‌خواهیم نوع ستون‌های مجموعه داده را ببینیم.</w:t>
+      </w:r>
+    </w:p>
+    <w:p>
+      <w:pPr>
+        <w:keepNext/>
+        <w:bidi/>
+        <w:ind w:left="360"/>
+        <w:jc w:val="center"/>
+      </w:pPr>
+      <w:r>
+        <w:rPr>
+          <w:rFonts w:cs="B Nazanin"/>
+          <w:sz w:val="24"/>
+          <w:szCs w:val="24"/>
+          <w:rtl/>
+          <w:lang w:bidi="fa-IR"/>
+        </w:rPr>
+        <w:drawing>
+          <wp:inline distT="0" distB="0" distL="0" distR="0" wp14:anchorId="4CC0C690" wp14:editId="4DEB540C">
+            <wp:extent cx="3559672" cy="3371850"/>
+            <wp:effectExtent l="0" t="0" r="3175" b="0"/>
+            <wp:docPr id="699528913" name="Picture 1"/>
+            <wp:cNvGraphicFramePr>
+              <a:graphicFrameLocks xmlns:a="http://schemas.openxmlformats.org/drawingml/2006/main" noChangeAspect="1"/>
+            </wp:cNvGraphicFramePr>
+            <a:graphic xmlns:a="http://schemas.openxmlformats.org/drawingml/2006/main">
+              <a:graphicData uri="http://schemas.openxmlformats.org/drawingml/2006/picture">
+                <pic:pic xmlns:pic="http://schemas.openxmlformats.org/drawingml/2006/picture">
+                  <pic:nvPicPr>
+                    <pic:cNvPr id="699528913" name=""/>
+                    <pic:cNvPicPr/>
+                  </pic:nvPicPr>
+                  <pic:blipFill>
+                    <a:blip r:embed="rId11"/>
+                    <a:stretch>
+                      <a:fillRect/>
+                    </a:stretch>
+                  </pic:blipFill>
+                  <pic:spPr>
+                    <a:xfrm>
+                      <a:off x="0" y="0"/>
+                      <a:ext cx="3561688" cy="3373760"/>
+                    </a:xfrm>
+                    <a:prstGeom prst="rect">
+                      <a:avLst/>
+                    </a:prstGeom>
+                  </pic:spPr>
+                </pic:pic>
+              </a:graphicData>
+            </a:graphic>
+          </wp:inline>
+        </w:drawing>
+      </w:r>
+    </w:p>
+    <w:p>
+      <w:pPr>
+        <w:pStyle w:val="Caption"/>
+        <w:bidi/>
+        <w:jc w:val="center"/>
+        <w:rPr>
+          <w:rFonts w:cs="B Nazanin"/>
+          <w:sz w:val="24"/>
+          <w:szCs w:val="24"/>
+          <w:rtl/>
+          <w:lang w:bidi="fa-IR"/>
+        </w:rPr>
+      </w:pPr>
+      <w:r>
+        <w:rPr>
+          <w:rFonts w:cs="B Nazanin"/>
+          <w:sz w:val="24"/>
+          <w:szCs w:val="24"/>
+          <w:rtl/>
+          <w:lang w:bidi="fa-IR"/>
+        </w:rPr>
+        <w:fldChar w:fldCharType="begin"/>
+      </w:r>
+      <w:r>
+        <w:rPr>
+          <w:rFonts w:cs="B Nazanin"/>
+          <w:sz w:val="24"/>
+          <w:szCs w:val="24"/>
+          <w:rtl/>
+          <w:lang w:bidi="fa-IR"/>
+        </w:rPr>
+        <w:instrText xml:space="preserve"> </w:instrText>
+      </w:r>
+      <w:r>
+        <w:rPr>
+          <w:rFonts w:cs="B Nazanin"/>
+          <w:sz w:val="24"/>
+          <w:szCs w:val="24"/>
+          <w:lang w:bidi="fa-IR"/>
+        </w:rPr>
+        <w:instrText>SEQ</w:instrText>
+      </w:r>
+      <w:r>
+        <w:rPr>
+          <w:rFonts w:cs="B Nazanin"/>
+          <w:sz w:val="24"/>
+          <w:szCs w:val="24"/>
+          <w:rtl/>
+          <w:lang w:bidi="fa-IR"/>
+        </w:rPr>
+        <w:instrText xml:space="preserve"> </w:instrText>
+      </w:r>
+      <w:r>
+        <w:rPr>
+          <w:rFonts w:cs="B Nazanin"/>
+          <w:sz w:val="24"/>
+          <w:szCs w:val="24"/>
+          <w:lang w:bidi="fa-IR"/>
+        </w:rPr>
+        <w:instrText>Figure \* ARABIC</w:instrText>
+      </w:r>
+      <w:r>
+        <w:rPr>
+          <w:rFonts w:cs="B Nazanin"/>
+          <w:sz w:val="24"/>
+          <w:szCs w:val="24"/>
+          <w:rtl/>
+          <w:lang w:bidi="fa-IR"/>
+        </w:rPr>
+        <w:instrText xml:space="preserve"> </w:instrText>
+      </w:r>
+      <w:r>
+        <w:rPr>
+          <w:rFonts w:cs="B Nazanin"/>
+          <w:sz w:val="24"/>
+          <w:szCs w:val="24"/>
+          <w:rtl/>
+          <w:lang w:bidi="fa-IR"/>
+        </w:rPr>
+        <w:fldChar w:fldCharType="separate"/>
+      </w:r>
+      <w:r>
+        <w:rPr>
+          <w:rFonts w:cs="B Nazanin"/>
+          <w:noProof/>
+          <w:sz w:val="24"/>
+          <w:szCs w:val="24"/>
+          <w:rtl/>
+          <w:lang w:bidi="fa-IR"/>
+        </w:rPr>
+        <w:t>3</w:t>
+      </w:r>
+      <w:r>
+        <w:rPr>
+          <w:rFonts w:cs="B Nazanin"/>
+          <w:sz w:val="24"/>
+          <w:szCs w:val="24"/>
+          <w:rtl/>
+          <w:lang w:bidi="fa-IR"/>
+        </w:rPr>
+        <w:fldChar w:fldCharType="end"/>
+      </w:r>
+      <w:r>
+        <w:rPr>
+          <w:rFonts w:hint="cs"/>
+          <w:rtl/>
+          <w:lang w:bidi="fa-IR"/>
+        </w:rPr>
+        <w:t>- نوع هر ستون از مجموعه داده</w:t>
+      </w:r>
+    </w:p>
+    <w:p>
+      <w:pPr>
+        <w:keepNext/>
+        <w:bidi/>
+        <w:ind w:left="360"/>
+        <w:jc w:val="center"/>
+      </w:pPr>
+      <w:r>
+        <w:rPr>
+          <w:rFonts w:cs="B Nazanin"/>
+          <w:sz w:val="24"/>
+          <w:szCs w:val="24"/>
+          <w:rtl/>
+          <w:lang w:bidi="fa-IR"/>
+        </w:rPr>
+        <w:lastRenderedPageBreak/>
+        <w:drawing>
+          <wp:inline distT="0" distB="0" distL="0" distR="0" wp14:anchorId="7D733F1A" wp14:editId="68A37C64">
+            <wp:extent cx="5633948" cy="3743325"/>
+            <wp:effectExtent l="0" t="0" r="5080" b="0"/>
+            <wp:docPr id="873171533" name="Picture 1"/>
+            <wp:cNvGraphicFramePr>
+              <a:graphicFrameLocks xmlns:a="http://schemas.openxmlformats.org/drawingml/2006/main" noChangeAspect="1"/>
+            </wp:cNvGraphicFramePr>
+            <a:graphic xmlns:a="http://schemas.openxmlformats.org/drawingml/2006/main">
+              <a:graphicData uri="http://schemas.openxmlformats.org/drawingml/2006/picture">
+                <pic:pic xmlns:pic="http://schemas.openxmlformats.org/drawingml/2006/picture">
+                  <pic:nvPicPr>
+                    <pic:cNvPr id="873171533" name=""/>
+                    <pic:cNvPicPr/>
+                  </pic:nvPicPr>
+                  <pic:blipFill>
+                    <a:blip r:embed="rId12"/>
+                    <a:stretch>
+                      <a:fillRect/>
+                    </a:stretch>
+                  </pic:blipFill>
+                  <pic:spPr>
+                    <a:xfrm>
+                      <a:off x="0" y="0"/>
+                      <a:ext cx="5638517" cy="3746361"/>
+                    </a:xfrm>
+                    <a:prstGeom prst="rect">
+                      <a:avLst/>
+                    </a:prstGeom>
+                  </pic:spPr>
+                </pic:pic>
+              </a:graphicData>
+            </a:graphic>
+          </wp:inline>
+        </w:drawing>
+      </w:r>
+    </w:p>
+    <w:p>
+      <w:pPr>
+        <w:pStyle w:val="Caption"/>
+        <w:bidi/>
+        <w:jc w:val="center"/>
+        <w:rPr>
+          <w:rFonts w:cs="B Nazanin"/>
+          <w:sz w:val="24"/>
+          <w:szCs w:val="24"/>
+          <w:rtl/>
+          <w:lang w:bidi="fa-IR"/>
+        </w:rPr>
+      </w:pPr>
+      <w:r>
+        <w:rPr>
+          <w:rFonts w:cs="B Nazanin"/>
+          <w:sz w:val="24"/>
+          <w:szCs w:val="24"/>
+          <w:rtl/>
+          <w:lang w:bidi="fa-IR"/>
+        </w:rPr>
+        <w:fldChar w:fldCharType="begin"/>
+      </w:r>
+      <w:r>
+        <w:rPr>
+          <w:rFonts w:cs="B Nazanin"/>
+          <w:sz w:val="24"/>
+          <w:szCs w:val="24"/>
+          <w:rtl/>
+          <w:lang w:bidi="fa-IR"/>
+        </w:rPr>
+        <w:instrText xml:space="preserve"> </w:instrText>
+      </w:r>
+      <w:r>
+        <w:rPr>
+          <w:rFonts w:cs="B Nazanin"/>
+          <w:sz w:val="24"/>
+          <w:szCs w:val="24"/>
+          <w:lang w:bidi="fa-IR"/>
+        </w:rPr>
+        <w:instrText>SEQ</w:instrText>
+      </w:r>
+      <w:r>
+        <w:rPr>
+          <w:rFonts w:cs="B Nazanin"/>
+          <w:sz w:val="24"/>
+          <w:szCs w:val="24"/>
+          <w:rtl/>
+          <w:lang w:bidi="fa-IR"/>
+        </w:rPr>
+        <w:instrText xml:space="preserve"> </w:instrText>
+      </w:r>
+      <w:r>
+        <w:rPr>
+          <w:rFonts w:cs="B Nazanin"/>
+          <w:sz w:val="24"/>
+          <w:szCs w:val="24"/>
+          <w:lang w:bidi="fa-IR"/>
+        </w:rPr>
+        <w:instrText>Figure \* ARABIC</w:instrText>
+      </w:r>
+      <w:r>
+        <w:rPr>
+          <w:rFonts w:cs="B Nazanin"/>
+          <w:sz w:val="24"/>
+          <w:szCs w:val="24"/>
+          <w:rtl/>
+          <w:lang w:bidi="fa-IR"/>
+        </w:rPr>
+        <w:instrText xml:space="preserve"> </w:instrText>
+      </w:r>
+      <w:r>
+        <w:rPr>
+          <w:rFonts w:cs="B Nazanin"/>
+          <w:sz w:val="24"/>
+          <w:szCs w:val="24"/>
+          <w:rtl/>
+          <w:lang w:bidi="fa-IR"/>
+        </w:rPr>
+        <w:fldChar w:fldCharType="separate"/>
+      </w:r>
+      <w:r>
+        <w:rPr>
+          <w:rFonts w:cs="B Nazanin"/>
+          <w:noProof/>
+          <w:sz w:val="24"/>
+          <w:szCs w:val="24"/>
+          <w:rtl/>
+          <w:lang w:bidi="fa-IR"/>
+        </w:rPr>
+        <w:t>4</w:t>
+      </w:r>
+      <w:r>
+        <w:rPr>
+          <w:rFonts w:cs="B Nazanin"/>
+          <w:sz w:val="24"/>
+          <w:szCs w:val="24"/>
+          <w:rtl/>
+          <w:lang w:bidi="fa-IR"/>
+        </w:rPr>
+        <w:fldChar w:fldCharType="end"/>
+      </w:r>
+      <w:r>
+        <w:rPr>
+          <w:rFonts w:hint="cs"/>
+          <w:rtl/>
+          <w:lang w:bidi="fa-IR"/>
+        </w:rPr>
+        <w:t>- توزیع داده ستون های جنسیت، قومیت، تحصیلات والدین و نوع مدرسه</w:t>
+      </w:r>
+    </w:p>
+    <w:p>
+      <w:pPr>
+        <w:keepNext/>
+        <w:bidi/>
+        <w:ind w:left="360"/>
+        <w:jc w:val="center"/>
+      </w:pPr>
+      <w:r>
+        <w:rPr>
+          <w:rFonts w:cs="B Nazanin"/>
+          <w:sz w:val="24"/>
+          <w:szCs w:val="24"/>
+          <w:rtl/>
+          <w:lang w:bidi="fa-IR"/>
+        </w:rPr>
+        <w:drawing>
+          <wp:inline distT="0" distB="0" distL="0" distR="0" wp14:anchorId="46C973CA" wp14:editId="7973CA63">
+            <wp:extent cx="5332897" cy="3543300"/>
+            <wp:effectExtent l="0" t="0" r="1270" b="0"/>
+            <wp:docPr id="684287598" name="Picture 1"/>
+            <wp:cNvGraphicFramePr>
+              <a:graphicFrameLocks xmlns:a="http://schemas.openxmlformats.org/drawingml/2006/main" noChangeAspect="1"/>
+            </wp:cNvGraphicFramePr>
+            <a:graphic xmlns:a="http://schemas.openxmlformats.org/drawingml/2006/main">
+              <a:graphicData uri="http://schemas.openxmlformats.org/drawingml/2006/picture">
+                <pic:pic xmlns:pic="http://schemas.openxmlformats.org/drawingml/2006/picture">
+                  <pic:nvPicPr>
+                    <pic:cNvPr id="684287598" name=""/>
+                    <pic:cNvPicPr/>
+                  </pic:nvPicPr>
+                  <pic:blipFill>
+                    <a:blip r:embed="rId13"/>
+                    <a:stretch>
+                      <a:fillRect/>
+                    </a:stretch>
+                  </pic:blipFill>
+                  <pic:spPr>
+                    <a:xfrm>
+                      <a:off x="0" y="0"/>
+                      <a:ext cx="5340692" cy="3548479"/>
+                    </a:xfrm>
+                    <a:prstGeom prst="rect">
+                      <a:avLst/>
+                    </a:prstGeom>
+                  </pic:spPr>
+                </pic:pic>
+              </a:graphicData>
+            </a:graphic>
+          </wp:inline>
+        </w:drawing>
+      </w:r>
+    </w:p>
+    <w:p>
+      <w:pPr>
+        <w:pStyle w:val="Caption"/>
+        <w:bidi/>
+        <w:jc w:val="center"/>
+        <w:rPr>
+          <w:rFonts w:cs="B Nazanin"/>
+          <w:sz w:val="24"/>
+          <w:szCs w:val="24"/>
+          <w:lang w:bidi="fa-IR"/>
+        </w:rPr>
+      </w:pPr>
+      <w:r>
+        <w:rPr>
+          <w:rFonts w:cs="B Nazanin"/>
+          <w:sz w:val="24"/>
+          <w:szCs w:val="24"/>
+          <w:rtl/>
+          <w:lang w:bidi="fa-IR"/>
+        </w:rPr>
+        <w:fldChar w:fldCharType="begin"/>
+      </w:r>
+      <w:r>
+        <w:rPr>
+          <w:rFonts w:cs="B Nazanin"/>
+          <w:sz w:val="24"/>
+          <w:szCs w:val="24"/>
+          <w:rtl/>
+          <w:lang w:bidi="fa-IR"/>
+        </w:rPr>
+        <w:instrText xml:space="preserve"> </w:instrText>
+      </w:r>
+      <w:r>
+        <w:rPr>
+          <w:rFonts w:cs="B Nazanin"/>
+          <w:sz w:val="24"/>
+          <w:szCs w:val="24"/>
+          <w:lang w:bidi="fa-IR"/>
+        </w:rPr>
+        <w:instrText>SEQ</w:instrText>
+      </w:r>
+      <w:r>
+        <w:rPr>
+          <w:rFonts w:cs="B Nazanin"/>
+          <w:sz w:val="24"/>
+          <w:szCs w:val="24"/>
+          <w:rtl/>
+          <w:lang w:bidi="fa-IR"/>
+        </w:rPr>
+        <w:instrText xml:space="preserve"> </w:instrText>
+      </w:r>
+      <w:r>
+        <w:rPr>
+          <w:rFonts w:cs="B Nazanin"/>
+          <w:sz w:val="24"/>
+          <w:szCs w:val="24"/>
+          <w:lang w:bidi="fa-IR"/>
+        </w:rPr>
+        <w:instrText>Figure \* ARABIC</w:instrText>
+      </w:r>
+      <w:r>
+        <w:rPr>
+          <w:rFonts w:cs="B Nazanin"/>
+          <w:sz w:val="24"/>
+          <w:szCs w:val="24"/>
+          <w:rtl/>
+          <w:lang w:bidi="fa-IR"/>
+        </w:rPr>
+        <w:instrText xml:space="preserve"> </w:instrText>
+      </w:r>
+      <w:r>
+        <w:rPr>
+          <w:rFonts w:cs="B Nazanin"/>
+          <w:sz w:val="24"/>
+          <w:szCs w:val="24"/>
+          <w:rtl/>
+          <w:lang w:bidi="fa-IR"/>
+        </w:rPr>
+        <w:fldChar w:fldCharType="separate"/>
+      </w:r>
+      <w:r>
+        <w:rPr>
+          <w:rFonts w:cs="B Nazanin"/>
+          <w:noProof/>
+          <w:sz w:val="24"/>
+          <w:szCs w:val="24"/>
+          <w:rtl/>
+          <w:lang w:bidi="fa-IR"/>
+        </w:rPr>
+        <w:t>5</w:t>
+      </w:r>
+      <w:r>
+        <w:rPr>
+          <w:rFonts w:cs="B Nazanin"/>
+          <w:sz w:val="24"/>
+          <w:szCs w:val="24"/>
+          <w:rtl/>
+          <w:lang w:bidi="fa-IR"/>
+        </w:rPr>
+        <w:fldChar w:fldCharType="end"/>
+      </w:r>
+      <w:r>
+        <w:rPr>
+          <w:rFonts w:hint="cs"/>
+          <w:rtl/>
+          <w:lang w:bidi="fa-IR"/>
+        </w:rPr>
+        <w:t>- توزیع داده ستون‌های آزمون آمادگی، وضعیت تاهل والدین، تمرین ورزشی و آیا فرزند اول است</w:t>
+      </w:r>
+    </w:p>
+    <w:p>
+      <w:pPr>
+        <w:keepNext/>
+        <w:bidi/>
+        <w:ind w:left="360"/>
+        <w:jc w:val="both"/>
+      </w:pPr>
+      <w:r>
+        <w:rPr>
+          <w:rFonts w:cs="B Nazanin"/>
+          <w:sz w:val="24"/>
+          <w:szCs w:val="24"/>
+          <w:rtl/>
+          <w:lang w:bidi="fa-IR"/>
+        </w:rPr>
+        <w:lastRenderedPageBreak/>
+        <w:drawing>
+          <wp:inline distT="0" distB="0" distL="0" distR="0" wp14:anchorId="7C19BAF7" wp14:editId="268CEF34">
+            <wp:extent cx="5314950" cy="3531375"/>
+            <wp:effectExtent l="0" t="0" r="0" b="0"/>
+            <wp:docPr id="89181083" name="Picture 1"/>
+            <wp:cNvGraphicFramePr>
+              <a:graphicFrameLocks xmlns:a="http://schemas.openxmlformats.org/drawingml/2006/main" noChangeAspect="1"/>
+            </wp:cNvGraphicFramePr>
+            <a:graphic xmlns:a="http://schemas.openxmlformats.org/drawingml/2006/main">
+              <a:graphicData uri="http://schemas.openxmlformats.org/drawingml/2006/picture">
+                <pic:pic xmlns:pic="http://schemas.openxmlformats.org/drawingml/2006/picture">
+                  <pic:nvPicPr>
+                    <pic:cNvPr id="89181083" name=""/>
+                    <pic:cNvPicPr/>
+                  </pic:nvPicPr>
+                  <pic:blipFill>
+                    <a:blip r:embed="rId14"/>
+                    <a:stretch>
+                      <a:fillRect/>
+                    </a:stretch>
+                  </pic:blipFill>
+                  <pic:spPr>
+                    <a:xfrm>
+                      <a:off x="0" y="0"/>
+                      <a:ext cx="5320278" cy="3534915"/>
+                    </a:xfrm>
+                    <a:prstGeom prst="rect">
+                      <a:avLst/>
+                    </a:prstGeom>
+                  </pic:spPr>
+                </pic:pic>
+              </a:graphicData>
+            </a:graphic>
+          </wp:inline>
+        </w:drawing>
+      </w:r>
+    </w:p>
+    <w:p>
+      <w:pPr>
+        <w:pStyle w:val="Caption"/>
+        <w:bidi/>
+        <w:jc w:val="center"/>
+        <w:rPr>
+          <w:rFonts w:cs="B Nazanin"/>
+          <w:sz w:val="24"/>
+          <w:szCs w:val="24"/>
+          <w:rtl/>
+          <w:lang w:bidi="fa-IR"/>
+        </w:rPr>
+      </w:pPr>
+      <w:r>
+        <w:rPr>
+          <w:rFonts w:cs="B Nazanin"/>
+          <w:sz w:val="24"/>
+          <w:szCs w:val="24"/>
+          <w:rtl/>
+          <w:lang w:bidi="fa-IR"/>
+        </w:rPr>
+        <w:fldChar w:fldCharType="begin"/>
+      </w:r>
+      <w:r>
+        <w:rPr>
+          <w:rFonts w:cs="B Nazanin"/>
+          <w:sz w:val="24"/>
+          <w:szCs w:val="24"/>
+          <w:rtl/>
+          <w:lang w:bidi="fa-IR"/>
+        </w:rPr>
+        <w:instrText xml:space="preserve"> </w:instrText>
+      </w:r>
+      <w:r>
+        <w:rPr>
+          <w:rFonts w:cs="B Nazanin"/>
+          <w:sz w:val="24"/>
+          <w:szCs w:val="24"/>
+          <w:lang w:bidi="fa-IR"/>
+        </w:rPr>
+        <w:instrText>SEQ</w:instrText>
+      </w:r>
+      <w:r>
+        <w:rPr>
+          <w:rFonts w:cs="B Nazanin"/>
+          <w:sz w:val="24"/>
+          <w:szCs w:val="24"/>
+          <w:rtl/>
+          <w:lang w:bidi="fa-IR"/>
+        </w:rPr>
+        <w:instrText xml:space="preserve"> </w:instrText>
+      </w:r>
+      <w:r>
+        <w:rPr>
+          <w:rFonts w:cs="B Nazanin"/>
+          <w:sz w:val="24"/>
+          <w:szCs w:val="24"/>
+          <w:lang w:bidi="fa-IR"/>
+        </w:rPr>
+        <w:instrText>Figure \* ARABIC</w:instrText>
+      </w:r>
+      <w:r>
+        <w:rPr>
+          <w:rFonts w:cs="B Nazanin"/>
+          <w:sz w:val="24"/>
+          <w:szCs w:val="24"/>
+          <w:rtl/>
+          <w:lang w:bidi="fa-IR"/>
+        </w:rPr>
+        <w:instrText xml:space="preserve"> </w:instrText>
+      </w:r>
+      <w:r>
+        <w:rPr>
+          <w:rFonts w:cs="B Nazanin"/>
+          <w:sz w:val="24"/>
+          <w:szCs w:val="24"/>
+          <w:rtl/>
+          <w:lang w:bidi="fa-IR"/>
+        </w:rPr>
+        <w:fldChar w:fldCharType="separate"/>
+      </w:r>
+      <w:r>
+        <w:rPr>
+          <w:rFonts w:cs="B Nazanin"/>
+          <w:noProof/>
+          <w:sz w:val="24"/>
+          <w:szCs w:val="24"/>
+          <w:rtl/>
+          <w:lang w:bidi="fa-IR"/>
+        </w:rPr>
+        <w:t>6</w:t>
+      </w:r>
+      <w:r>
+        <w:rPr>
+          <w:rFonts w:cs="B Nazanin"/>
+          <w:sz w:val="24"/>
+          <w:szCs w:val="24"/>
+          <w:rtl/>
+          <w:lang w:bidi="fa-IR"/>
+        </w:rPr>
+        <w:fldChar w:fldCharType="end"/>
+      </w:r>
+      <w:r>
+        <w:rPr>
+          <w:rFonts w:hint="cs"/>
+          <w:rtl/>
+          <w:lang w:bidi="fa-IR"/>
+        </w:rPr>
+        <w:t xml:space="preserve">- توزیع داده ستون‌های تعداد خواهران / برادران، وسیله حمل و نقل، </w:t>
+      </w:r>
+      <w:r>
+        <w:rPr>
+          <w:rFonts w:cs="Arial"/>
+          <w:rtl/>
+          <w:lang w:bidi="fa-IR"/>
+        </w:rPr>
+        <w:t>مجموع ساعات مطالعه هفتگ</w:t>
+      </w:r>
+      <w:r>
+        <w:rPr>
+          <w:rFonts w:cs="Arial" w:hint="cs"/>
+          <w:rtl/>
+          <w:lang w:bidi="fa-IR"/>
+        </w:rPr>
+        <w:t>ی</w:t>
+      </w:r>
+      <w:r>
+        <w:rPr>
+          <w:rFonts w:cs="Arial" w:hint="cs"/>
+          <w:rtl/>
+          <w:lang w:bidi="fa-IR"/>
+        </w:rPr>
+        <w:t xml:space="preserve"> و نمره میانگین</w:t>
+      </w:r>
+    </w:p>
+    <w:p>
+      <w:pPr>
+        <w:bidi/>
+        <w:jc w:val="both"/>
+        <w:rPr>
+          <w:rFonts w:cs="B Nazanin"/>
+          <w:sz w:val="24"/>
+          <w:szCs w:val="24"/>
+          <w:lang w:bidi="fa-IR"/>
+        </w:rPr>
+      </w:pPr>
     </w:p>
     <w:p>
       <w:pPr>
@@ -2407,7 +3235,7 @@
                                 <w:noProof/>
                                 <w:rtl/>
                               </w:rPr>
-                              <w:t>3</w:t>
+                              <w:t>7</w:t>
                             </w:r>
                             <w:r>
                               <w:rPr>
@@ -2509,7 +3337,7 @@
                           <w:noProof/>
                           <w:rtl/>
                         </w:rPr>
-                        <w:t>3</w:t>
+                        <w:t>7</w:t>
                       </w:r>
                       <w:r>
                         <w:rPr>
@@ -2563,7 +3391,7 @@
                     <pic:cNvPicPr/>
                   </pic:nvPicPr>
                   <pic:blipFill>
-                    <a:blip r:embed="rId11">
+                    <a:blip r:embed="rId15">
                       <a:extLst>
                         <a:ext uri="{28A0092B-C50C-407E-A947-70E740481C1C}">
                           <a14:useLocalDpi xmlns:a14="http://schemas.microsoft.com/office/drawing/2010/main" val="0"/>
@@ -2597,7 +3425,17 @@
           <w:rtl/>
           <w:lang w:bidi="fa-IR"/>
         </w:rPr>
-        <w:t>بعد از حذف این چهار ستون به سراغ داده‌های از دست رفته می‌رویم. اگر داده‌های از دست رفته را نشان دهیم، به صورت زیر هستند.</w:t>
+        <w:t>حال</w:t>
+      </w:r>
+      <w:r>
+        <w:rPr>
+          <w:rFonts w:cs="B Nazanin" w:hint="cs"/>
+          <w:sz w:val="24"/>
+          <w:szCs w:val="24"/>
+          <w:rtl/>
+          <w:lang w:bidi="fa-IR"/>
+        </w:rPr>
+        <w:t xml:space="preserve"> به سراغ داده‌های از دست رفته می‌رویم. اگر داده‌های از دست رفته را نشان دهیم، به صورت زیر هستند.</w:t>
       </w:r>
     </w:p>
     <w:p>
@@ -2619,6 +3457,21 @@
     <w:p>
       <w:pPr>
         <w:bidi/>
+        <w:jc w:val="both"/>
+        <w:rPr>
+          <w:rFonts w:cs="B Nazanin"/>
+          <w:kern w:val="0"/>
+          <w:sz w:val="24"/>
+          <w:szCs w:val="24"/>
+          <w:rtl/>
+          <w:lang w:bidi="fa-IR"/>
+          <w14:ligatures w14:val="none"/>
+        </w:rPr>
+      </w:pPr>
+    </w:p>
+    <w:p>
+      <w:pPr>
+        <w:bidi/>
         <w:ind w:left="360"/>
         <w:jc w:val="both"/>
         <w:rPr>
@@ -2631,14 +3484,9 @@
           <w14:ligatures w14:val="none"/>
         </w:rPr>
       </w:pPr>
-    </w:p>
-    <w:p>
-      <w:pPr>
-        <w:bidi/>
-        <w:ind w:left="360"/>
-        <w:jc w:val="both"/>
-        <w:rPr>
-          <w:rFonts w:cs="B Nazanin"/>
+      <w:r>
+        <w:rPr>
+          <w:rFonts w:cs="B Nazanin" w:hint="cs"/>
           <w:kern w:val="0"/>
           <w:sz w:val="24"/>
           <w:szCs w:val="24"/>
@@ -2646,50 +3494,6 @@
           <w:lang w:bidi="fa-IR"/>
           <w14:ligatures w14:val="none"/>
         </w:rPr>
-      </w:pPr>
-    </w:p>
-    <w:p>
-      <w:pPr>
-        <w:bidi/>
-        <w:ind w:left="360"/>
-        <w:jc w:val="both"/>
-        <w:rPr>
-          <w:rFonts w:cs="B Nazanin"/>
-          <w:kern w:val="0"/>
-          <w:sz w:val="24"/>
-          <w:szCs w:val="24"/>
-          <w:rtl/>
-          <w:lang w:bidi="fa-IR"/>
-          <w14:ligatures w14:val="none"/>
-        </w:rPr>
-      </w:pPr>
-    </w:p>
-    <w:p>
-      <w:pPr>
-        <w:bidi/>
-        <w:ind w:left="360"/>
-        <w:jc w:val="both"/>
-        <w:rPr>
-          <w:rFonts w:cs="B Nazanin"/>
-          <w:kern w:val="0"/>
-          <w:sz w:val="24"/>
-          <w:szCs w:val="24"/>
-          <w:rtl/>
-          <w:lang w:bidi="fa-IR"/>
-          <w14:ligatures w14:val="none"/>
-        </w:rPr>
-      </w:pPr>
-      <w:r>
-        <w:rPr>
-          <w:rFonts w:cs="B Nazanin" w:hint="cs"/>
-          <w:kern w:val="0"/>
-          <w:sz w:val="24"/>
-          <w:szCs w:val="24"/>
-          <w:rtl/>
-          <w:lang w:bidi="fa-IR"/>
-          <w14:ligatures w14:val="none"/>
-        </w:rPr>
-        <w:lastRenderedPageBreak/>
         <w:t>این داده‌ها را در اینجا با استفاده از پر تکرار ترین مقدار، پر می‌کنیم. پس از این کار می‌توان دید که دیگر داده گم شده نداریم.</w:t>
       </w:r>
     </w:p>
@@ -2733,7 +3537,7 @@
                     <pic:cNvPicPr/>
                   </pic:nvPicPr>
                   <pic:blipFill>
-                    <a:blip r:embed="rId12">
+                    <a:blip r:embed="rId16">
                       <a:extLst>
                         <a:ext uri="{28A0092B-C50C-407E-A947-70E740481C1C}">
                           <a14:useLocalDpi xmlns:a14="http://schemas.microsoft.com/office/drawing/2010/main" val="0"/>
@@ -2863,7 +3667,7 @@
           <w:lang w:bidi="fa-IR"/>
           <w14:ligatures w14:val="none"/>
         </w:rPr>
-        <w:t>4</w:t>
+        <w:t>8</w:t>
       </w:r>
       <w:r>
         <w:rPr>
@@ -2911,7 +3715,7 @@
           <w:lang w:bidi="fa-IR"/>
           <w14:ligatures w14:val="none"/>
         </w:rPr>
-        <w:t>حال تعداد سطر های تکراری را اندازه گیری می‌کنیم و می‌بینیم که 132 سطر تکراری داریم. در اینجا اقدام به حذف این داده</w:t>
+        <w:t>حال تعداد سطر های تکراری را اندازه گیری می‌کنیم و می‌بینیم که 132 سطر تکراری داریم. اقدام به حذف این داده</w:t>
       </w:r>
       <w:r>
         <w:rPr>
@@ -2935,16 +3739,11 @@
           <w:lang w:bidi="fa-IR"/>
           <w14:ligatures w14:val="none"/>
         </w:rPr>
-        <w:t>ها می‌کنیم.</w:t>
-      </w:r>
-    </w:p>
-    <w:p>
-      <w:pPr>
-        <w:bidi/>
-        <w:ind w:left="360"/>
-        <w:jc w:val="both"/>
-        <w:rPr>
-          <w:rFonts w:cs="B Nazanin"/>
+        <w:t>ها می‌کنیم</w:t>
+      </w:r>
+      <w:r>
+        <w:rPr>
+          <w:rFonts w:cs="B Nazanin" w:hint="cs"/>
           <w:kern w:val="0"/>
           <w:sz w:val="24"/>
           <w:szCs w:val="24"/>
@@ -2952,893 +3751,347 @@
           <w:lang w:bidi="fa-IR"/>
           <w14:ligatures w14:val="none"/>
         </w:rPr>
-      </w:pPr>
-      <w:r>
-        <w:rPr>
-          <w:rFonts w:cs="B Nazanin" w:hint="cs"/>
-          <w:kern w:val="0"/>
-          <w:sz w:val="24"/>
-          <w:szCs w:val="24"/>
-          <w:rtl/>
-          <w:lang w:bidi="fa-IR"/>
-          <w14:ligatures w14:val="none"/>
-        </w:rPr>
-        <w:t xml:space="preserve">حال می‌توانیم </w:t>
-      </w:r>
-      <w:r>
-        <w:rPr>
-          <w:rFonts w:cs="B Nazanin" w:hint="cs"/>
-          <w:kern w:val="0"/>
-          <w:sz w:val="24"/>
-          <w:szCs w:val="24"/>
-          <w:rtl/>
-          <w:lang w:bidi="fa-IR"/>
-          <w14:ligatures w14:val="none"/>
-        </w:rPr>
-        <w:t xml:space="preserve">نمودار هایی برای ستون های مختلف رسم کنیم تا </w:t>
-      </w:r>
-      <w:r>
-        <w:rPr>
-          <w:rFonts w:cs="B Nazanin" w:hint="cs"/>
-          <w:kern w:val="0"/>
-          <w:sz w:val="24"/>
-          <w:szCs w:val="24"/>
-          <w:rtl/>
-          <w:lang w:bidi="fa-IR"/>
-          <w14:ligatures w14:val="none"/>
-        </w:rPr>
-        <w:t>درک بیشتر</w:t>
-      </w:r>
-      <w:r>
-        <w:rPr>
-          <w:rFonts w:cs="B Nazanin" w:hint="cs"/>
-          <w:kern w:val="0"/>
-          <w:sz w:val="24"/>
-          <w:szCs w:val="24"/>
-          <w:rtl/>
-          <w:lang w:bidi="fa-IR"/>
-          <w14:ligatures w14:val="none"/>
-        </w:rPr>
-        <w:t>ی پیدا کنیم.</w:t>
-      </w:r>
-    </w:p>
-    <w:p>
-      <w:pPr>
-        <w:keepNext/>
-        <w:bidi/>
-        <w:ind w:left="360"/>
-        <w:jc w:val="both"/>
-      </w:pPr>
-      <w:r>
-        <w:rPr>
-          <w:rFonts w:cs="B Nazanin"/>
-          <w:kern w:val="0"/>
-          <w:sz w:val="24"/>
-          <w:szCs w:val="24"/>
-          <w:rtl/>
-          <w:lang w:bidi="fa-IR"/>
-          <w14:ligatures w14:val="none"/>
-        </w:rPr>
-        <w:drawing>
-          <wp:anchor distT="0" distB="0" distL="114300" distR="114300" simplePos="0" relativeHeight="251664384" behindDoc="0" locked="0" layoutInCell="1" allowOverlap="1" wp14:anchorId="3D5FEDF0" wp14:editId="153D60AB">
-            <wp:simplePos x="0" y="0"/>
-            <wp:positionH relativeFrom="margin">
-              <wp:align>center</wp:align>
-            </wp:positionH>
-            <wp:positionV relativeFrom="paragraph">
-              <wp:posOffset>243840</wp:posOffset>
-            </wp:positionV>
-            <wp:extent cx="4102100" cy="3076575"/>
-            <wp:effectExtent l="0" t="0" r="0" b="9525"/>
-            <wp:wrapTopAndBottom/>
-            <wp:docPr id="731470252" name="Picture 1"/>
-            <wp:cNvGraphicFramePr>
-              <a:graphicFrameLocks xmlns:a="http://schemas.openxmlformats.org/drawingml/2006/main" noChangeAspect="1"/>
-            </wp:cNvGraphicFramePr>
-            <a:graphic xmlns:a="http://schemas.openxmlformats.org/drawingml/2006/main">
-              <a:graphicData uri="http://schemas.openxmlformats.org/drawingml/2006/picture">
-                <pic:pic xmlns:pic="http://schemas.openxmlformats.org/drawingml/2006/picture">
-                  <pic:nvPicPr>
-                    <pic:cNvPr id="731470252" name=""/>
-                    <pic:cNvPicPr/>
-                  </pic:nvPicPr>
-                  <pic:blipFill>
-                    <a:blip r:embed="rId13">
-                      <a:extLst>
-                        <a:ext uri="{28A0092B-C50C-407E-A947-70E740481C1C}">
-                          <a14:useLocalDpi xmlns:a14="http://schemas.microsoft.com/office/drawing/2010/main" val="0"/>
-                        </a:ext>
-                      </a:extLst>
-                    </a:blip>
-                    <a:stretch>
-                      <a:fillRect/>
-                    </a:stretch>
-                  </pic:blipFill>
-                  <pic:spPr>
-                    <a:xfrm>
-                      <a:off x="0" y="0"/>
-                      <a:ext cx="4102100" cy="3076575"/>
-                    </a:xfrm>
-                    <a:prstGeom prst="rect">
-                      <a:avLst/>
-                    </a:prstGeom>
-                  </pic:spPr>
-                </pic:pic>
-              </a:graphicData>
-            </a:graphic>
-            <wp14:sizeRelH relativeFrom="margin">
-              <wp14:pctWidth>0</wp14:pctWidth>
-            </wp14:sizeRelH>
-            <wp14:sizeRelV relativeFrom="margin">
-              <wp14:pctHeight>0</wp14:pctHeight>
-            </wp14:sizeRelV>
-          </wp:anchor>
-        </w:drawing>
-      </w:r>
-    </w:p>
-    <w:p>
-      <w:pPr>
-        <w:pStyle w:val="Caption"/>
-        <w:bidi/>
-        <w:jc w:val="center"/>
-        <w:rPr>
-          <w:rtl/>
-          <w:lang w:bidi="fa-IR"/>
-        </w:rPr>
-      </w:pPr>
-      <w:r>
-        <w:rPr>
-          <w:rFonts w:cs="B Nazanin"/>
-          <w:kern w:val="0"/>
-          <w:sz w:val="24"/>
-          <w:szCs w:val="24"/>
-          <w:rtl/>
-          <w:lang w:bidi="fa-IR"/>
-          <w14:ligatures w14:val="none"/>
-        </w:rPr>
-        <w:fldChar w:fldCharType="begin"/>
-      </w:r>
-      <w:r>
-        <w:rPr>
-          <w:rFonts w:cs="B Nazanin"/>
-          <w:kern w:val="0"/>
-          <w:sz w:val="24"/>
-          <w:szCs w:val="24"/>
-          <w:rtl/>
-          <w:lang w:bidi="fa-IR"/>
-          <w14:ligatures w14:val="none"/>
-        </w:rPr>
-        <w:instrText xml:space="preserve"> </w:instrText>
-      </w:r>
-      <w:r>
-        <w:rPr>
-          <w:rFonts w:cs="B Nazanin" w:hint="cs"/>
-          <w:kern w:val="0"/>
-          <w:sz w:val="24"/>
-          <w:szCs w:val="24"/>
-          <w:lang w:bidi="fa-IR"/>
-          <w14:ligatures w14:val="none"/>
-        </w:rPr>
-        <w:instrText>SEQ</w:instrText>
-      </w:r>
-      <w:r>
-        <w:rPr>
-          <w:rFonts w:cs="B Nazanin" w:hint="cs"/>
-          <w:kern w:val="0"/>
-          <w:sz w:val="24"/>
-          <w:szCs w:val="24"/>
-          <w:rtl/>
-          <w:lang w:bidi="fa-IR"/>
-          <w14:ligatures w14:val="none"/>
-        </w:rPr>
-        <w:instrText xml:space="preserve"> </w:instrText>
-      </w:r>
-      <w:r>
-        <w:rPr>
-          <w:rFonts w:cs="B Nazanin" w:hint="cs"/>
-          <w:kern w:val="0"/>
-          <w:sz w:val="24"/>
-          <w:szCs w:val="24"/>
-          <w:lang w:bidi="fa-IR"/>
-          <w14:ligatures w14:val="none"/>
-        </w:rPr>
-        <w:instrText>Figure \* ARABIC</w:instrText>
-      </w:r>
-      <w:r>
-        <w:rPr>
-          <w:rFonts w:cs="B Nazanin"/>
-          <w:kern w:val="0"/>
-          <w:sz w:val="24"/>
-          <w:szCs w:val="24"/>
-          <w:rtl/>
-          <w:lang w:bidi="fa-IR"/>
-          <w14:ligatures w14:val="none"/>
-        </w:rPr>
-        <w:instrText xml:space="preserve"> </w:instrText>
-      </w:r>
-      <w:r>
-        <w:rPr>
-          <w:rFonts w:cs="B Nazanin"/>
-          <w:kern w:val="0"/>
-          <w:sz w:val="24"/>
-          <w:szCs w:val="24"/>
-          <w:rtl/>
-          <w:lang w:bidi="fa-IR"/>
-          <w14:ligatures w14:val="none"/>
-        </w:rPr>
-        <w:fldChar w:fldCharType="separate"/>
-      </w:r>
-      <w:r>
-        <w:rPr>
-          <w:rFonts w:cs="B Nazanin"/>
-          <w:noProof/>
-          <w:kern w:val="0"/>
-          <w:sz w:val="24"/>
-          <w:szCs w:val="24"/>
-          <w:rtl/>
-          <w:lang w:bidi="fa-IR"/>
-          <w14:ligatures w14:val="none"/>
-        </w:rPr>
-        <w:t>5</w:t>
-      </w:r>
-      <w:r>
-        <w:rPr>
-          <w:rFonts w:cs="B Nazanin"/>
-          <w:kern w:val="0"/>
-          <w:sz w:val="24"/>
-          <w:szCs w:val="24"/>
-          <w:rtl/>
-          <w:lang w:bidi="fa-IR"/>
-          <w14:ligatures w14:val="none"/>
-        </w:rPr>
-        <w:fldChar w:fldCharType="end"/>
-      </w:r>
+        <w:t>.</w:t>
+      </w:r>
+    </w:p>
+    <w:p>
+      <w:pPr>
+        <w:bidi/>
+        <w:rPr>
+          <w:rtl/>
+          <w:lang w:bidi="fa-IR"/>
+        </w:rPr>
+      </w:pPr>
+    </w:p>
+    <w:p>
+      <w:pPr>
+        <w:bidi/>
+        <w:rPr>
+          <w:rtl/>
+          <w:lang w:bidi="fa-IR"/>
+        </w:rPr>
+      </w:pPr>
+    </w:p>
+    <w:p>
+      <w:pPr>
+        <w:bidi/>
+        <w:rPr>
+          <w:rtl/>
+          <w:lang w:bidi="fa-IR"/>
+        </w:rPr>
+      </w:pPr>
+    </w:p>
+    <w:p>
+      <w:pPr>
+        <w:bidi/>
+        <w:rPr>
+          <w:rtl/>
+          <w:lang w:bidi="fa-IR"/>
+        </w:rPr>
+      </w:pPr>
+    </w:p>
+    <w:p>
+      <w:pPr>
+        <w:bidi/>
+        <w:rPr>
+          <w:rtl/>
+          <w:lang w:bidi="fa-IR"/>
+        </w:rPr>
+      </w:pPr>
+    </w:p>
+    <w:p>
+      <w:pPr>
+        <w:bidi/>
+        <w:rPr>
+          <w:rtl/>
+          <w:lang w:bidi="fa-IR"/>
+        </w:rPr>
+      </w:pPr>
+    </w:p>
+    <w:p>
+      <w:pPr>
+        <w:bidi/>
+        <w:rPr>
+          <w:rtl/>
+          <w:lang w:bidi="fa-IR"/>
+        </w:rPr>
+      </w:pPr>
+    </w:p>
+    <w:p>
+      <w:pPr>
+        <w:bidi/>
+        <w:rPr>
+          <w:rtl/>
+          <w:lang w:bidi="fa-IR"/>
+        </w:rPr>
+      </w:pPr>
+    </w:p>
+    <w:p>
+      <w:pPr>
+        <w:bidi/>
+        <w:rPr>
+          <w:rtl/>
+          <w:lang w:bidi="fa-IR"/>
+        </w:rPr>
+      </w:pPr>
+    </w:p>
+    <w:p>
+      <w:pPr>
+        <w:bidi/>
+        <w:rPr>
+          <w:rtl/>
+          <w:lang w:bidi="fa-IR"/>
+        </w:rPr>
+      </w:pPr>
+    </w:p>
+    <w:p>
+      <w:pPr>
+        <w:bidi/>
+        <w:rPr>
+          <w:rtl/>
+          <w:lang w:bidi="fa-IR"/>
+        </w:rPr>
+      </w:pPr>
+    </w:p>
+    <w:p>
+      <w:pPr>
+        <w:bidi/>
+        <w:rPr>
+          <w:rtl/>
+          <w:lang w:bidi="fa-IR"/>
+        </w:rPr>
+      </w:pPr>
+    </w:p>
+    <w:p>
+      <w:pPr>
+        <w:bidi/>
+        <w:rPr>
+          <w:rtl/>
+          <w:lang w:bidi="fa-IR"/>
+        </w:rPr>
+      </w:pPr>
+    </w:p>
+    <w:p>
+      <w:pPr>
+        <w:bidi/>
+        <w:rPr>
+          <w:rtl/>
+          <w:lang w:bidi="fa-IR"/>
+        </w:rPr>
+      </w:pPr>
+    </w:p>
+    <w:p>
+      <w:pPr>
+        <w:bidi/>
+        <w:rPr>
+          <w:rtl/>
+          <w:lang w:bidi="fa-IR"/>
+        </w:rPr>
+      </w:pPr>
+    </w:p>
+    <w:p>
+      <w:pPr>
+        <w:bidi/>
+        <w:rPr>
+          <w:rtl/>
+          <w:lang w:bidi="fa-IR"/>
+        </w:rPr>
+      </w:pPr>
+    </w:p>
+    <w:p>
+      <w:pPr>
+        <w:bidi/>
+        <w:rPr>
+          <w:rtl/>
+          <w:lang w:bidi="fa-IR"/>
+        </w:rPr>
+      </w:pPr>
+    </w:p>
+    <w:p>
+      <w:pPr>
+        <w:bidi/>
+        <w:rPr>
+          <w:rtl/>
+          <w:lang w:bidi="fa-IR"/>
+        </w:rPr>
+      </w:pPr>
+    </w:p>
+    <w:p>
+      <w:pPr>
+        <w:bidi/>
+        <w:rPr>
+          <w:rtl/>
+          <w:lang w:bidi="fa-IR"/>
+        </w:rPr>
+      </w:pPr>
+    </w:p>
+    <w:p>
+      <w:pPr>
+        <w:bidi/>
+        <w:rPr>
+          <w:rtl/>
+          <w:lang w:bidi="fa-IR"/>
+        </w:rPr>
+      </w:pPr>
+    </w:p>
+    <w:p>
+      <w:pPr>
+        <w:bidi/>
+        <w:rPr>
+          <w:rtl/>
+          <w:lang w:bidi="fa-IR"/>
+        </w:rPr>
+      </w:pPr>
+    </w:p>
+    <w:p>
+      <w:pPr>
+        <w:bidi/>
+        <w:rPr>
+          <w:rtl/>
+          <w:lang w:bidi="fa-IR"/>
+        </w:rPr>
+      </w:pPr>
+    </w:p>
+    <w:p>
+      <w:pPr>
+        <w:bidi/>
+        <w:rPr>
+          <w:rtl/>
+          <w:lang w:bidi="fa-IR"/>
+        </w:rPr>
+      </w:pPr>
+    </w:p>
+    <w:p>
+      <w:pPr>
+        <w:bidi/>
+        <w:rPr>
+          <w:rtl/>
+          <w:lang w:bidi="fa-IR"/>
+        </w:rPr>
+      </w:pPr>
+    </w:p>
+    <w:p>
+      <w:pPr>
+        <w:bidi/>
+        <w:rPr>
+          <w:rtl/>
+          <w:lang w:bidi="fa-IR"/>
+        </w:rPr>
+      </w:pPr>
+    </w:p>
+    <w:p>
+      <w:pPr>
+        <w:bidi/>
+        <w:rPr>
+          <w:rtl/>
+          <w:lang w:bidi="fa-IR"/>
+        </w:rPr>
+      </w:pPr>
+    </w:p>
+    <w:p>
+      <w:pPr>
+        <w:bidi/>
+        <w:rPr>
+          <w:rtl/>
+          <w:lang w:bidi="fa-IR"/>
+        </w:rPr>
+      </w:pPr>
+    </w:p>
+    <w:p>
+      <w:pPr>
+        <w:bidi/>
+        <w:rPr>
+          <w:rtl/>
+          <w:lang w:bidi="fa-IR"/>
+        </w:rPr>
+      </w:pPr>
+    </w:p>
+    <w:p>
+      <w:pPr>
+        <w:bidi/>
+        <w:rPr>
+          <w:rtl/>
+          <w:lang w:bidi="fa-IR"/>
+        </w:rPr>
+      </w:pPr>
+    </w:p>
+    <w:p>
+      <w:pPr>
+        <w:bidi/>
+        <w:rPr>
+          <w:rtl/>
+          <w:lang w:bidi="fa-IR"/>
+        </w:rPr>
+      </w:pPr>
+    </w:p>
+    <w:p>
+      <w:pPr>
+        <w:bidi/>
+        <w:rPr>
+          <w:rtl/>
+          <w:lang w:bidi="fa-IR"/>
+        </w:rPr>
+      </w:pPr>
+    </w:p>
+    <w:p>
+      <w:pPr>
+        <w:bidi/>
+        <w:rPr>
+          <w:rtl/>
+          <w:lang w:bidi="fa-IR"/>
+        </w:rPr>
+      </w:pPr>
+    </w:p>
+    <w:p>
+      <w:pPr>
+        <w:bidi/>
+        <w:rPr>
+          <w:rtl/>
+          <w:lang w:bidi="fa-IR"/>
+        </w:rPr>
+      </w:pPr>
+    </w:p>
+    <w:p>
+      <w:pPr>
+        <w:bidi/>
+        <w:rPr>
+          <w:rtl/>
+          <w:lang w:bidi="fa-IR"/>
+        </w:rPr>
+      </w:pPr>
+    </w:p>
+    <w:p>
+      <w:pPr>
+        <w:bidi/>
+        <w:rPr>
+          <w:rtl/>
+          <w:lang w:bidi="fa-IR"/>
+        </w:rPr>
+      </w:pPr>
+    </w:p>
+    <w:p>
+      <w:pPr>
+        <w:bidi/>
+        <w:rPr>
+          <w:lang w:bidi="fa-IR"/>
+        </w:rPr>
+      </w:pPr>
+    </w:p>
+    <w:p>
+      <w:pPr>
+        <w:pStyle w:val="cheader1"/>
+        <w:rPr>
+          <w:rtl/>
+        </w:rPr>
+      </w:pPr>
       <w:r>
         <w:rPr>
           <w:rFonts w:hint="cs"/>
           <w:rtl/>
-          <w:lang w:bidi="fa-IR"/>
-        </w:rPr>
-        <w:t>- توزیع میانگین نمرات</w:t>
-      </w:r>
-    </w:p>
-    <w:p>
-      <w:pPr>
-        <w:keepNext/>
-        <w:bidi/>
-      </w:pPr>
-      <w:r>
-        <w:rPr>
-          <w:rFonts w:cs="Arial"/>
-          <w:rtl/>
-          <w:lang w:bidi="fa-IR"/>
-        </w:rPr>
-        <w:lastRenderedPageBreak/>
-        <w:drawing>
-          <wp:anchor distT="0" distB="0" distL="114300" distR="114300" simplePos="0" relativeHeight="251665408" behindDoc="0" locked="0" layoutInCell="1" allowOverlap="1" wp14:anchorId="1D7D2AEE" wp14:editId="071B46C5">
-            <wp:simplePos x="0" y="0"/>
-            <wp:positionH relativeFrom="margin">
-              <wp:posOffset>993775</wp:posOffset>
-            </wp:positionH>
-            <wp:positionV relativeFrom="paragraph">
-              <wp:posOffset>0</wp:posOffset>
-            </wp:positionV>
-            <wp:extent cx="4135755" cy="3838575"/>
-            <wp:effectExtent l="0" t="0" r="0" b="9525"/>
-            <wp:wrapTopAndBottom/>
-            <wp:docPr id="1939475833" name="Picture 1"/>
-            <wp:cNvGraphicFramePr>
-              <a:graphicFrameLocks xmlns:a="http://schemas.openxmlformats.org/drawingml/2006/main" noChangeAspect="1"/>
-            </wp:cNvGraphicFramePr>
-            <a:graphic xmlns:a="http://schemas.openxmlformats.org/drawingml/2006/main">
-              <a:graphicData uri="http://schemas.openxmlformats.org/drawingml/2006/picture">
-                <pic:pic xmlns:pic="http://schemas.openxmlformats.org/drawingml/2006/picture">
-                  <pic:nvPicPr>
-                    <pic:cNvPr id="1939475833" name=""/>
-                    <pic:cNvPicPr/>
-                  </pic:nvPicPr>
-                  <pic:blipFill>
-                    <a:blip r:embed="rId14">
-                      <a:extLst>
-                        <a:ext uri="{28A0092B-C50C-407E-A947-70E740481C1C}">
-                          <a14:useLocalDpi xmlns:a14="http://schemas.microsoft.com/office/drawing/2010/main" val="0"/>
-                        </a:ext>
-                      </a:extLst>
-                    </a:blip>
-                    <a:stretch>
-                      <a:fillRect/>
-                    </a:stretch>
-                  </pic:blipFill>
-                  <pic:spPr>
-                    <a:xfrm>
-                      <a:off x="0" y="0"/>
-                      <a:ext cx="4135755" cy="3838575"/>
-                    </a:xfrm>
-                    <a:prstGeom prst="rect">
-                      <a:avLst/>
-                    </a:prstGeom>
-                  </pic:spPr>
-                </pic:pic>
-              </a:graphicData>
-            </a:graphic>
-            <wp14:sizeRelH relativeFrom="margin">
-              <wp14:pctWidth>0</wp14:pctWidth>
-            </wp14:sizeRelH>
-            <wp14:sizeRelV relativeFrom="margin">
-              <wp14:pctHeight>0</wp14:pctHeight>
-            </wp14:sizeRelV>
-          </wp:anchor>
-        </w:drawing>
-      </w:r>
-    </w:p>
-    <w:p>
-      <w:pPr>
-        <w:pStyle w:val="Caption"/>
-        <w:bidi/>
-        <w:jc w:val="center"/>
-        <w:rPr>
-          <w:rtl/>
-          <w:lang w:bidi="fa-IR"/>
-        </w:rPr>
-      </w:pPr>
-      <w:r>
-        <w:rPr>
-          <w:rFonts w:cs="Arial"/>
-          <w:rtl/>
-          <w:lang w:bidi="fa-IR"/>
-        </w:rPr>
-        <w:drawing>
-          <wp:anchor distT="0" distB="0" distL="114300" distR="114300" simplePos="0" relativeHeight="251666432" behindDoc="0" locked="0" layoutInCell="1" allowOverlap="1" wp14:anchorId="3B946F88" wp14:editId="6E12DB19">
-            <wp:simplePos x="0" y="0"/>
-            <wp:positionH relativeFrom="margin">
-              <wp:align>center</wp:align>
-            </wp:positionH>
-            <wp:positionV relativeFrom="paragraph">
-              <wp:posOffset>228600</wp:posOffset>
-            </wp:positionV>
-            <wp:extent cx="4130040" cy="3190240"/>
-            <wp:effectExtent l="0" t="0" r="3810" b="0"/>
-            <wp:wrapTopAndBottom/>
-            <wp:docPr id="1906908631" name="Picture 1"/>
-            <wp:cNvGraphicFramePr>
-              <a:graphicFrameLocks xmlns:a="http://schemas.openxmlformats.org/drawingml/2006/main" noChangeAspect="1"/>
-            </wp:cNvGraphicFramePr>
-            <a:graphic xmlns:a="http://schemas.openxmlformats.org/drawingml/2006/main">
-              <a:graphicData uri="http://schemas.openxmlformats.org/drawingml/2006/picture">
-                <pic:pic xmlns:pic="http://schemas.openxmlformats.org/drawingml/2006/picture">
-                  <pic:nvPicPr>
-                    <pic:cNvPr id="1906908631" name=""/>
-                    <pic:cNvPicPr/>
-                  </pic:nvPicPr>
-                  <pic:blipFill>
-                    <a:blip r:embed="rId15">
-                      <a:extLst>
-                        <a:ext uri="{28A0092B-C50C-407E-A947-70E740481C1C}">
-                          <a14:useLocalDpi xmlns:a14="http://schemas.microsoft.com/office/drawing/2010/main" val="0"/>
-                        </a:ext>
-                      </a:extLst>
-                    </a:blip>
-                    <a:stretch>
-                      <a:fillRect/>
-                    </a:stretch>
-                  </pic:blipFill>
-                  <pic:spPr>
-                    <a:xfrm>
-                      <a:off x="0" y="0"/>
-                      <a:ext cx="4130040" cy="3190240"/>
-                    </a:xfrm>
-                    <a:prstGeom prst="rect">
-                      <a:avLst/>
-                    </a:prstGeom>
-                  </pic:spPr>
-                </pic:pic>
-              </a:graphicData>
-            </a:graphic>
-            <wp14:sizeRelH relativeFrom="margin">
-              <wp14:pctWidth>0</wp14:pctWidth>
-            </wp14:sizeRelH>
-            <wp14:sizeRelV relativeFrom="margin">
-              <wp14:pctHeight>0</wp14:pctHeight>
-            </wp14:sizeRelV>
-          </wp:anchor>
-        </w:drawing>
-      </w:r>
-      <w:r>
-        <w:rPr>
-          <w:rtl/>
-          <w:lang w:bidi="fa-IR"/>
-        </w:rPr>
-        <w:fldChar w:fldCharType="begin"/>
-      </w:r>
-      <w:r>
-        <w:rPr>
-          <w:rtl/>
-          <w:lang w:bidi="fa-IR"/>
-        </w:rPr>
-        <w:instrText xml:space="preserve"> </w:instrText>
-      </w:r>
-      <w:r>
-        <w:rPr>
-          <w:lang w:bidi="fa-IR"/>
-        </w:rPr>
-        <w:instrText>SEQ</w:instrText>
-      </w:r>
-      <w:r>
-        <w:rPr>
-          <w:rtl/>
-          <w:lang w:bidi="fa-IR"/>
-        </w:rPr>
-        <w:instrText xml:space="preserve"> </w:instrText>
-      </w:r>
-      <w:r>
-        <w:rPr>
-          <w:lang w:bidi="fa-IR"/>
-        </w:rPr>
-        <w:instrText>Figure \* ARABIC</w:instrText>
-      </w:r>
-      <w:r>
-        <w:rPr>
-          <w:rtl/>
-          <w:lang w:bidi="fa-IR"/>
-        </w:rPr>
-        <w:instrText xml:space="preserve"> </w:instrText>
-      </w:r>
-      <w:r>
-        <w:rPr>
-          <w:rtl/>
-          <w:lang w:bidi="fa-IR"/>
-        </w:rPr>
-        <w:fldChar w:fldCharType="separate"/>
-      </w:r>
-      <w:r>
-        <w:rPr>
-          <w:noProof/>
-          <w:rtl/>
-          <w:lang w:bidi="fa-IR"/>
-        </w:rPr>
-        <w:t>6</w:t>
-      </w:r>
-      <w:r>
-        <w:rPr>
-          <w:rtl/>
-          <w:lang w:bidi="fa-IR"/>
-        </w:rPr>
-        <w:fldChar w:fldCharType="end"/>
-      </w:r>
-      <w:r>
-        <w:rPr>
-          <w:rFonts w:hint="cs"/>
-          <w:rtl/>
-          <w:lang w:bidi="fa-IR"/>
-        </w:rPr>
-        <w:t>- تحصیلات والدین</w:t>
-      </w:r>
-    </w:p>
-    <w:p>
-      <w:pPr>
-        <w:keepNext/>
-        <w:bidi/>
-      </w:pPr>
-    </w:p>
-    <w:p>
-      <w:pPr>
-        <w:pStyle w:val="Caption"/>
-        <w:bidi/>
-        <w:jc w:val="center"/>
-        <w:rPr>
-          <w:rtl/>
-          <w:lang w:bidi="fa-IR"/>
-        </w:rPr>
-      </w:pPr>
-      <w:r>
-        <w:rPr>
-          <w:rtl/>
-          <w:lang w:bidi="fa-IR"/>
-        </w:rPr>
-        <w:fldChar w:fldCharType="begin"/>
-      </w:r>
-      <w:r>
-        <w:rPr>
-          <w:rtl/>
-          <w:lang w:bidi="fa-IR"/>
-        </w:rPr>
-        <w:instrText xml:space="preserve"> </w:instrText>
-      </w:r>
-      <w:r>
-        <w:rPr>
-          <w:lang w:bidi="fa-IR"/>
-        </w:rPr>
-        <w:instrText>SEQ</w:instrText>
-      </w:r>
-      <w:r>
-        <w:rPr>
-          <w:rtl/>
-          <w:lang w:bidi="fa-IR"/>
-        </w:rPr>
-        <w:instrText xml:space="preserve"> </w:instrText>
-      </w:r>
-      <w:r>
-        <w:rPr>
-          <w:lang w:bidi="fa-IR"/>
-        </w:rPr>
-        <w:instrText>Figure \* ARABIC</w:instrText>
-      </w:r>
-      <w:r>
-        <w:rPr>
-          <w:rtl/>
-          <w:lang w:bidi="fa-IR"/>
-        </w:rPr>
-        <w:instrText xml:space="preserve"> </w:instrText>
-      </w:r>
-      <w:r>
-        <w:rPr>
-          <w:rtl/>
-          <w:lang w:bidi="fa-IR"/>
-        </w:rPr>
-        <w:fldChar w:fldCharType="separate"/>
-      </w:r>
-      <w:r>
-        <w:rPr>
-          <w:noProof/>
-          <w:rtl/>
-          <w:lang w:bidi="fa-IR"/>
-        </w:rPr>
-        <w:t>7</w:t>
-      </w:r>
-      <w:r>
-        <w:rPr>
-          <w:rtl/>
-          <w:lang w:bidi="fa-IR"/>
-        </w:rPr>
-        <w:fldChar w:fldCharType="end"/>
-      </w:r>
-      <w:r>
-        <w:rPr>
-          <w:rFonts w:hint="cs"/>
-          <w:rtl/>
-          <w:lang w:bidi="fa-IR"/>
-        </w:rPr>
-        <w:t>- قومیت</w:t>
-      </w:r>
-    </w:p>
-    <w:p>
-      <w:pPr>
-        <w:bidi/>
-        <w:rPr>
-          <w:rtl/>
-          <w:lang w:bidi="fa-IR"/>
-        </w:rPr>
-      </w:pPr>
-    </w:p>
-    <w:p>
-      <w:pPr>
-        <w:bidi/>
-        <w:rPr>
-          <w:rtl/>
-          <w:lang w:bidi="fa-IR"/>
-        </w:rPr>
-      </w:pPr>
-    </w:p>
-    <w:p>
-      <w:pPr>
-        <w:bidi/>
-        <w:rPr>
-          <w:rtl/>
-          <w:lang w:bidi="fa-IR"/>
-        </w:rPr>
-      </w:pPr>
-    </w:p>
-    <w:p>
-      <w:pPr>
-        <w:bidi/>
-        <w:rPr>
-          <w:rtl/>
-          <w:lang w:bidi="fa-IR"/>
-        </w:rPr>
-      </w:pPr>
-    </w:p>
-    <w:p>
-      <w:pPr>
-        <w:bidi/>
-        <w:rPr>
-          <w:rtl/>
-          <w:lang w:bidi="fa-IR"/>
-        </w:rPr>
-      </w:pPr>
-    </w:p>
-    <w:p>
-      <w:pPr>
-        <w:bidi/>
-        <w:rPr>
-          <w:rtl/>
-          <w:lang w:bidi="fa-IR"/>
-        </w:rPr>
-      </w:pPr>
-    </w:p>
-    <w:p>
-      <w:pPr>
-        <w:bidi/>
-        <w:rPr>
-          <w:rtl/>
-          <w:lang w:bidi="fa-IR"/>
-        </w:rPr>
-      </w:pPr>
-    </w:p>
-    <w:p>
-      <w:pPr>
-        <w:bidi/>
-        <w:rPr>
-          <w:rtl/>
-          <w:lang w:bidi="fa-IR"/>
-        </w:rPr>
-      </w:pPr>
-    </w:p>
-    <w:p>
-      <w:pPr>
-        <w:bidi/>
-        <w:rPr>
-          <w:rtl/>
-          <w:lang w:bidi="fa-IR"/>
-        </w:rPr>
-      </w:pPr>
-    </w:p>
-    <w:p>
-      <w:pPr>
-        <w:bidi/>
-        <w:rPr>
-          <w:rtl/>
-          <w:lang w:bidi="fa-IR"/>
-        </w:rPr>
-      </w:pPr>
-    </w:p>
-    <w:p>
-      <w:pPr>
-        <w:bidi/>
-        <w:rPr>
-          <w:rtl/>
-          <w:lang w:bidi="fa-IR"/>
-        </w:rPr>
-      </w:pPr>
-    </w:p>
-    <w:p>
-      <w:pPr>
-        <w:bidi/>
-        <w:rPr>
-          <w:rtl/>
-          <w:lang w:bidi="fa-IR"/>
-        </w:rPr>
-      </w:pPr>
-    </w:p>
-    <w:p>
-      <w:pPr>
-        <w:bidi/>
-        <w:rPr>
-          <w:rtl/>
-          <w:lang w:bidi="fa-IR"/>
-        </w:rPr>
-      </w:pPr>
-    </w:p>
-    <w:p>
-      <w:pPr>
-        <w:bidi/>
-        <w:rPr>
-          <w:rtl/>
-          <w:lang w:bidi="fa-IR"/>
-        </w:rPr>
-      </w:pPr>
-    </w:p>
-    <w:p>
-      <w:pPr>
-        <w:bidi/>
-        <w:rPr>
-          <w:rtl/>
-          <w:lang w:bidi="fa-IR"/>
-        </w:rPr>
-      </w:pPr>
-    </w:p>
-    <w:p>
-      <w:pPr>
-        <w:bidi/>
-        <w:rPr>
-          <w:rtl/>
-          <w:lang w:bidi="fa-IR"/>
-        </w:rPr>
-      </w:pPr>
-    </w:p>
-    <w:p>
-      <w:pPr>
-        <w:bidi/>
-        <w:rPr>
-          <w:rtl/>
-          <w:lang w:bidi="fa-IR"/>
-        </w:rPr>
-      </w:pPr>
-    </w:p>
-    <w:p>
-      <w:pPr>
-        <w:bidi/>
-        <w:rPr>
-          <w:rtl/>
-          <w:lang w:bidi="fa-IR"/>
-        </w:rPr>
-      </w:pPr>
-    </w:p>
-    <w:p>
-      <w:pPr>
-        <w:bidi/>
-        <w:rPr>
-          <w:rtl/>
-          <w:lang w:bidi="fa-IR"/>
-        </w:rPr>
-      </w:pPr>
-    </w:p>
-    <w:p>
-      <w:pPr>
-        <w:bidi/>
-        <w:rPr>
-          <w:rtl/>
-          <w:lang w:bidi="fa-IR"/>
-        </w:rPr>
-      </w:pPr>
-    </w:p>
-    <w:p>
-      <w:pPr>
-        <w:bidi/>
-        <w:rPr>
-          <w:rtl/>
-          <w:lang w:bidi="fa-IR"/>
-        </w:rPr>
-      </w:pPr>
-    </w:p>
-    <w:p>
-      <w:pPr>
-        <w:bidi/>
-        <w:rPr>
-          <w:rtl/>
-          <w:lang w:bidi="fa-IR"/>
-        </w:rPr>
-      </w:pPr>
-    </w:p>
-    <w:p>
-      <w:pPr>
-        <w:bidi/>
-        <w:rPr>
-          <w:rtl/>
-          <w:lang w:bidi="fa-IR"/>
-        </w:rPr>
-      </w:pPr>
-    </w:p>
-    <w:p>
-      <w:pPr>
-        <w:bidi/>
-        <w:rPr>
-          <w:rtl/>
-          <w:lang w:bidi="fa-IR"/>
-        </w:rPr>
-      </w:pPr>
-    </w:p>
-    <w:p>
-      <w:pPr>
-        <w:bidi/>
-        <w:rPr>
-          <w:rtl/>
-          <w:lang w:bidi="fa-IR"/>
-        </w:rPr>
-      </w:pPr>
-    </w:p>
-    <w:p>
-      <w:pPr>
-        <w:bidi/>
-        <w:rPr>
-          <w:rtl/>
-          <w:lang w:bidi="fa-IR"/>
-        </w:rPr>
-      </w:pPr>
-    </w:p>
-    <w:p>
-      <w:pPr>
-        <w:bidi/>
-        <w:rPr>
-          <w:rtl/>
-          <w:lang w:bidi="fa-IR"/>
-        </w:rPr>
-      </w:pPr>
-    </w:p>
-    <w:p>
-      <w:pPr>
-        <w:bidi/>
-        <w:rPr>
-          <w:rtl/>
-          <w:lang w:bidi="fa-IR"/>
-        </w:rPr>
-      </w:pPr>
-    </w:p>
-    <w:p>
-      <w:pPr>
-        <w:bidi/>
-        <w:rPr>
-          <w:rtl/>
-          <w:lang w:bidi="fa-IR"/>
-        </w:rPr>
-      </w:pPr>
-    </w:p>
-    <w:p>
-      <w:pPr>
-        <w:bidi/>
-        <w:rPr>
-          <w:rtl/>
-          <w:lang w:bidi="fa-IR"/>
-        </w:rPr>
-      </w:pPr>
-    </w:p>
-    <w:p>
-      <w:pPr>
-        <w:bidi/>
-        <w:rPr>
-          <w:rtl/>
-          <w:lang w:bidi="fa-IR"/>
-        </w:rPr>
-      </w:pPr>
-    </w:p>
-    <w:p>
-      <w:pPr>
-        <w:bidi/>
-        <w:rPr>
-          <w:rtl/>
-          <w:lang w:bidi="fa-IR"/>
-        </w:rPr>
-      </w:pPr>
-    </w:p>
-    <w:p>
-      <w:pPr>
-        <w:bidi/>
-        <w:rPr>
-          <w:rtl/>
-          <w:lang w:bidi="fa-IR"/>
-        </w:rPr>
-      </w:pPr>
-    </w:p>
-    <w:p>
-      <w:pPr>
-        <w:bidi/>
-        <w:rPr>
-          <w:rtl/>
-          <w:lang w:bidi="fa-IR"/>
-        </w:rPr>
-      </w:pPr>
-    </w:p>
-    <w:p>
-      <w:pPr>
-        <w:bidi/>
-        <w:rPr>
-          <w:rtl/>
-          <w:lang w:bidi="fa-IR"/>
-        </w:rPr>
-      </w:pPr>
-    </w:p>
-    <w:p>
-      <w:pPr>
-        <w:bidi/>
-        <w:rPr>
-          <w:lang w:bidi="fa-IR"/>
-        </w:rPr>
-      </w:pPr>
-    </w:p>
-    <w:p>
-      <w:pPr>
-        <w:pStyle w:val="cheader1"/>
-        <w:rPr>
-          <w:rtl/>
-        </w:rPr>
-      </w:pPr>
-      <w:r>
-        <w:rPr>
-          <w:rFonts w:hint="cs"/>
-          <w:rtl/>
         </w:rPr>
         <w:t>مراجع</w:t>
       </w:r>
-      <w:bookmarkEnd w:id="2"/>
+      <w:bookmarkEnd w:id="3"/>
     </w:p>
     <w:p>
       <w:pPr>
@@ -3871,7 +4124,7 @@
           <w:lang w:bidi="fa-IR"/>
         </w:rPr>
       </w:pPr>
-      <w:hyperlink r:id="rId16" w:history="1">
+      <w:hyperlink r:id="rId17" w:history="1">
         <w:r>
           <w:rPr>
             <w:rStyle w:val="Hyperlink"/>
@@ -3897,7 +4150,7 @@
           <w:szCs w:val="24"/>
         </w:rPr>
       </w:pPr>
-      <w:hyperlink r:id="rId17" w:history="1">
+      <w:hyperlink r:id="rId18" w:history="1">
         <w:r>
           <w:rPr>
             <w:rStyle w:val="Hyperlink"/>
@@ -3925,7 +4178,7 @@
           <w:rtl/>
         </w:rPr>
       </w:pPr>
-      <w:hyperlink r:id="rId18" w:history="1">
+      <w:hyperlink r:id="rId19" w:history="1">
         <w:r>
           <w:rPr>
             <w:rStyle w:val="Hyperlink"/>
@@ -3967,7 +4220,7 @@
       </w:r>
     </w:p>
     <w:sectPr>
-      <w:footerReference w:type="default" r:id="rId19"/>
+      <w:footerReference w:type="default" r:id="rId20"/>
       <w:pgSz w:w="12240" w:h="15840"/>
       <w:pgMar w:top="1440" w:right="1440" w:bottom="1440" w:left="1440" w:header="720" w:footer="720" w:gutter="0"/>
       <w:cols w:space="720"/>

</xml_diff>